<commit_message>
versione aggiornata del progetto
</commit_message>
<xml_diff>
--- a/gioco/commentoPaginaGioco.docx
+++ b/gioco/commentoPaginaGioco.docx
@@ -44,8 +44,9 @@
           <w:sz w:val="36"/>
           <w:szCs w:val="36"/>
         </w:rPr>
-        <w:t>Music</w:t>
-      </w:r>
+        <w:t xml:space="preserve">Tap </w:t>
+      </w:r>
+      <w:proofErr w:type="spellStart"/>
       <w:r>
         <w:rPr>
           <w:i/>
@@ -53,6 +54,16 @@
           <w:sz w:val="36"/>
           <w:szCs w:val="36"/>
         </w:rPr>
+        <w:t>Tap</w:t>
+      </w:r>
+      <w:proofErr w:type="spellEnd"/>
+      <w:r>
+        <w:rPr>
+          <w:i/>
+          <w:iCs/>
+          <w:sz w:val="36"/>
+          <w:szCs w:val="36"/>
+        </w:rPr>
         <w:t xml:space="preserve"> Jackson</w:t>
       </w:r>
       <w:r>
@@ -78,6 +89,43 @@
           <w:szCs w:val="36"/>
         </w:rPr>
       </w:pPr>
+      <w:r>
+        <w:drawing>
+          <wp:inline distT="0" distB="0" distL="0" distR="0" wp14:anchorId="52C7E7A2" wp14:editId="257A7B44">
+            <wp:extent cx="6120130" cy="3094990"/>
+            <wp:effectExtent l="0" t="0" r="0" b="0"/>
+            <wp:docPr id="965951114" name="Immagine 1" descr="Immagine che contiene testo, schermata, software, Software multimediale&#10;&#10;Il contenuto generato dall'IA potrebbe non essere corretto."/>
+            <wp:cNvGraphicFramePr>
+              <a:graphicFrameLocks xmlns:a="http://schemas.openxmlformats.org/drawingml/2006/main" noChangeAspect="1"/>
+            </wp:cNvGraphicFramePr>
+            <a:graphic xmlns:a="http://schemas.openxmlformats.org/drawingml/2006/main">
+              <a:graphicData uri="http://schemas.openxmlformats.org/drawingml/2006/picture">
+                <pic:pic xmlns:pic="http://schemas.openxmlformats.org/drawingml/2006/picture">
+                  <pic:nvPicPr>
+                    <pic:cNvPr id="965951114" name="Immagine 1" descr="Immagine che contiene testo, schermata, software, Software multimediale&#10;&#10;Il contenuto generato dall'IA potrebbe non essere corretto."/>
+                    <pic:cNvPicPr/>
+                  </pic:nvPicPr>
+                  <pic:blipFill>
+                    <a:blip r:embed="rId5"/>
+                    <a:stretch>
+                      <a:fillRect/>
+                    </a:stretch>
+                  </pic:blipFill>
+                  <pic:spPr>
+                    <a:xfrm>
+                      <a:off x="0" y="0"/>
+                      <a:ext cx="6120130" cy="3094990"/>
+                    </a:xfrm>
+                    <a:prstGeom prst="rect">
+                      <a:avLst/>
+                    </a:prstGeom>
+                  </pic:spPr>
+                </pic:pic>
+              </a:graphicData>
+            </a:graphic>
+          </wp:inline>
+        </w:drawing>
+      </w:r>
     </w:p>
     <w:p>
       <w:pPr>
@@ -134,16 +182,14 @@
           <w:sz w:val="36"/>
           <w:szCs w:val="36"/>
         </w:rPr>
-        <w:t xml:space="preserve"> canzoni</w:t>
-      </w:r>
-      <w:r>
-        <w:rPr>
-          <w:b/>
-          <w:bCs/>
-          <w:sz w:val="36"/>
-          <w:szCs w:val="36"/>
-        </w:rPr>
-        <w:t xml:space="preserve"> </w:t>
+        <w:t xml:space="preserve"> canzoni disponibili</w:t>
+      </w:r>
+      <w:r>
+        <w:rPr>
+          <w:sz w:val="36"/>
+          <w:szCs w:val="36"/>
+        </w:rPr>
+        <w:t>.</w:t>
       </w:r>
     </w:p>
     <w:p>
@@ -153,11 +199,14 @@
           <w:ilvl w:val="0"/>
           <w:numId w:val="1"/>
         </w:numPr>
-        <w:rPr>
-          <w:sz w:val="36"/>
-          <w:szCs w:val="36"/>
-        </w:rPr>
-      </w:pPr>
+      </w:pPr>
+      <w:r>
+        <w:rPr>
+          <w:sz w:val="36"/>
+          <w:szCs w:val="36"/>
+        </w:rPr>
+        <w:t xml:space="preserve">La canzone scelta verrà riprodotta come </w:t>
+      </w:r>
       <w:r>
         <w:rPr>
           <w:b/>
@@ -165,7 +214,7 @@
           <w:sz w:val="36"/>
           <w:szCs w:val="36"/>
         </w:rPr>
-        <w:t>Inizialmente è disponibile solo una canzone</w:t>
+        <w:t>sottofondo durante il gioco</w:t>
       </w:r>
       <w:r>
         <w:rPr>
@@ -174,54 +223,12 @@
         </w:rPr>
         <w:t>.</w:t>
       </w:r>
-      <w:r>
-        <w:rPr>
-          <w:sz w:val="36"/>
-          <w:szCs w:val="36"/>
-        </w:rPr>
-        <w:t xml:space="preserve"> Dallo shop, se il login è stato effettuato e si possiede abbastanza valuta, è possibile comprare nuove canzoni.</w:t>
-      </w:r>
-    </w:p>
-    <w:p>
-      <w:pPr>
-        <w:pStyle w:val="Paragrafoelenco"/>
-        <w:numPr>
-          <w:ilvl w:val="0"/>
-          <w:numId w:val="1"/>
-        </w:numPr>
-      </w:pPr>
-      <w:r>
-        <w:rPr>
-          <w:sz w:val="36"/>
-          <w:szCs w:val="36"/>
-        </w:rPr>
-        <w:t xml:space="preserve">La canzone scelta verrà riprodotta come </w:t>
-      </w:r>
-      <w:r>
-        <w:rPr>
-          <w:b/>
-          <w:bCs/>
-          <w:sz w:val="36"/>
-          <w:szCs w:val="36"/>
-        </w:rPr>
-        <w:t>sottofondo durante il gioco</w:t>
-      </w:r>
-      <w:r>
-        <w:rPr>
-          <w:sz w:val="36"/>
-          <w:szCs w:val="36"/>
-        </w:rPr>
-        <w:t>.</w:t>
-      </w:r>
     </w:p>
     <w:p>
       <w:pPr>
         <w:ind w:left="360"/>
       </w:pPr>
       <w:r>
-        <w:rPr>
-          <w:noProof/>
-        </w:rPr>
         <w:drawing>
           <wp:inline distT="0" distB="0" distL="0" distR="0" wp14:anchorId="37F5FB9C" wp14:editId="2B45884E">
             <wp:extent cx="6120130" cy="3072765"/>
@@ -238,7 +245,7 @@
                     <pic:cNvPicPr/>
                   </pic:nvPicPr>
                   <pic:blipFill>
-                    <a:blip r:embed="rId5"/>
+                    <a:blip r:embed="rId6"/>
                     <a:stretch>
                       <a:fillRect/>
                     </a:stretch>
@@ -337,21 +344,7 @@
           <w:sz w:val="36"/>
           <w:szCs w:val="36"/>
         </w:rPr>
-        <w:t xml:space="preserve"> che </w:t>
-      </w:r>
-      <w:r>
-        <w:rPr>
-          <w:sz w:val="36"/>
-          <w:szCs w:val="36"/>
-        </w:rPr>
-        <w:t>la</w:t>
-      </w:r>
-      <w:r>
-        <w:rPr>
-          <w:sz w:val="36"/>
-          <w:szCs w:val="36"/>
-        </w:rPr>
-        <w:t xml:space="preserve"> </w:t>
+        <w:t xml:space="preserve"> che il </w:t>
       </w:r>
       <w:r>
         <w:rPr>
@@ -409,7 +402,6 @@
           <w:sz w:val="36"/>
           <w:szCs w:val="36"/>
         </w:rPr>
-        <w:lastRenderedPageBreak/>
         <w:t>Mettere in pausa e riprendere il gioco</w:t>
       </w:r>
       <w:r>
@@ -512,9 +504,6 @@
     </w:p>
     <w:p>
       <w:r>
-        <w:rPr>
-          <w:noProof/>
-        </w:rPr>
         <w:drawing>
           <wp:inline distT="0" distB="0" distL="0" distR="0" wp14:anchorId="174BE40C" wp14:editId="0FEDB9E4">
             <wp:extent cx="6120130" cy="3117850"/>
@@ -531,7 +520,7 @@
                     <pic:cNvPicPr/>
                   </pic:nvPicPr>
                   <pic:blipFill>
-                    <a:blip r:embed="rId6"/>
+                    <a:blip r:embed="rId7"/>
                     <a:stretch>
                       <a:fillRect/>
                     </a:stretch>
@@ -595,6 +584,7 @@
           <w:sz w:val="36"/>
           <w:szCs w:val="36"/>
         </w:rPr>
+        <w:lastRenderedPageBreak/>
         <w:t>Sistema di punteggio e ricompense</w:t>
       </w:r>
     </w:p>
@@ -623,21 +613,7 @@
           <w:sz w:val="36"/>
           <w:szCs w:val="36"/>
         </w:rPr>
-        <w:t>: Se l'utente ha effettuato il login</w:t>
-      </w:r>
-      <w:r>
-        <w:rPr>
-          <w:sz w:val="36"/>
-          <w:szCs w:val="36"/>
-        </w:rPr>
-        <w:t xml:space="preserve"> e ha ottenuto un punteggio sufficiente</w:t>
-      </w:r>
-      <w:r>
-        <w:rPr>
-          <w:sz w:val="36"/>
-          <w:szCs w:val="36"/>
-        </w:rPr>
-        <w:t xml:space="preserve">, riceverà </w:t>
+        <w:t xml:space="preserve">: Se l'utente ha effettuato il login, riceverà </w:t>
       </w:r>
       <w:proofErr w:type="spellStart"/>
       <w:r>
@@ -655,14 +631,7 @@
           <w:sz w:val="36"/>
           <w:szCs w:val="36"/>
         </w:rPr>
-        <w:t xml:space="preserve"> (valuta di gioco)</w:t>
-      </w:r>
-      <w:r>
-        <w:rPr>
-          <w:sz w:val="36"/>
-          <w:szCs w:val="36"/>
-        </w:rPr>
-        <w:t>.</w:t>
+        <w:t xml:space="preserve"> (valuta di gioco) in base al punteggio ottenuto.</w:t>
       </w:r>
     </w:p>
     <w:p>
@@ -672,10 +641,6 @@
         </w:rPr>
       </w:pPr>
       <w:r>
-        <w:rPr>
-          <w:noProof/>
-        </w:rPr>
-        <w:lastRenderedPageBreak/>
         <w:drawing>
           <wp:inline distT="0" distB="0" distL="0" distR="0" wp14:anchorId="0532C620" wp14:editId="1F49118B">
             <wp:extent cx="6120130" cy="3088640"/>
@@ -692,7 +657,7 @@
                     <pic:cNvPicPr/>
                   </pic:nvPicPr>
                   <pic:blipFill>
-                    <a:blip r:embed="rId7"/>
+                    <a:blip r:embed="rId8"/>
                     <a:stretch>
                       <a:fillRect/>
                     </a:stretch>
@@ -773,9 +738,6 @@
     </w:p>
     <w:p>
       <w:r>
-        <w:rPr>
-          <w:noProof/>
-        </w:rPr>
         <w:drawing>
           <wp:inline distT="0" distB="0" distL="0" distR="0" wp14:anchorId="564E6577" wp14:editId="30DF7B47">
             <wp:extent cx="6120130" cy="3105150"/>
@@ -792,7 +754,7 @@
                     <pic:cNvPicPr/>
                   </pic:nvPicPr>
                   <pic:blipFill>
-                    <a:blip r:embed="rId8"/>
+                    <a:blip r:embed="rId9"/>
                     <a:stretch>
                       <a:fillRect/>
                     </a:stretch>
@@ -826,6 +788,7 @@
           <w:sz w:val="36"/>
           <w:szCs w:val="36"/>
         </w:rPr>
+        <w:lastRenderedPageBreak/>
         <w:t>-------------------------Dettagli implementativi------------------------</w:t>
       </w:r>
     </w:p>
@@ -909,7 +872,6 @@
           <w:sz w:val="36"/>
           <w:szCs w:val="36"/>
         </w:rPr>
-        <w:lastRenderedPageBreak/>
         <w:t xml:space="preserve"> </w:t>
       </w:r>
       <w:r>
@@ -994,7 +956,6 @@
         <w:rPr>
           <w:b/>
           <w:bCs/>
-          <w:noProof/>
           <w:sz w:val="36"/>
           <w:szCs w:val="36"/>
         </w:rPr>
@@ -1014,7 +975,7 @@
                     <pic:cNvPicPr/>
                   </pic:nvPicPr>
                   <pic:blipFill>
-                    <a:blip r:embed="rId9"/>
+                    <a:blip r:embed="rId10"/>
                     <a:stretch>
                       <a:fillRect/>
                     </a:stretch>
@@ -1112,6 +1073,7 @@
           <w:sz w:val="36"/>
           <w:szCs w:val="36"/>
         </w:rPr>
+        <w:lastRenderedPageBreak/>
         <w:t xml:space="preserve">I dati inviati includono </w:t>
       </w:r>
       <w:r>
@@ -2546,7 +2508,6 @@
   <w:style w:type="character" w:default="1" w:styleId="Carpredefinitoparagrafo">
     <w:name w:val="Default Paragraph Font"/>
     <w:uiPriority w:val="1"/>
-    <w:semiHidden/>
     <w:unhideWhenUsed/>
   </w:style>
   <w:style w:type="table" w:default="1" w:styleId="Tabellanormale">

</xml_diff>